<commit_message>
Makes the benifit to the company stronger
</commit_message>
<xml_diff>
--- a/email template(2015).docx
+++ b/email template(2015).docx
@@ -179,36 +179,39 @@
         </w:rPr>
         <w:t>AcmeTuitionReimbursment.doc; JMartinKVCCAcountSummary.pdf; JMartinKVCCTranscript.pdf</w:t>
       </w:r>
+    </w:p>
+    <w:p>
+      <w:r>
+        <w:t>Dear James Franklin</w:t>
+      </w:r>
+      <w:r>
+        <w:t>:</w:t>
+      </w:r>
+    </w:p>
+    <w:p/>
+    <w:p>
+      <w:r>
+        <w:t>I understand that the company provides tuition reimbursement for students enrolled in a degree program in the computer field. I am currently enrolled at Kalamazoo Valley Community College(KVCC) in the Software Development program. I am taking Technical Writing and C# classes this semester. These classes will be covered under the company’s reimbursement program for college tuition.</w:t>
+      </w:r>
+    </w:p>
+    <w:p>
+      <w:r>
+        <w:t>I am excited for the opportunity provided by the company’s reimbursement program to extend my skills.  These skills should enable me to better meet the needs of the</w:t>
+      </w:r>
+      <w:r>
+        <w:t xml:space="preserve"> Acme</w:t>
+      </w:r>
+      <w:r>
+        <w:t xml:space="preserve"> company’s I.T. Department. </w:t>
+      </w:r>
+      <w:r>
+        <w:t xml:space="preserve"> Acme’s I.T. Department has an ongoing need for Software Developers and I hope to advance from Tech Support to Software Developer on the successful completion of my Degree.</w:t>
+      </w:r>
       <w:bookmarkStart w:id="0" w:name="_GoBack"/>
       <w:bookmarkEnd w:id="0"/>
     </w:p>
     <w:p>
       <w:r>
-        <w:t>Dear James Franklin</w:t>
-      </w:r>
-      <w:r>
-        <w:t>:</w:t>
-      </w:r>
-    </w:p>
-    <w:p/>
-    <w:p>
-      <w:r>
-        <w:t>I understand that the company provides tuition reimbursement for students enrolled in a degree program in the computer field. I am currently enrolled at Kalamazoo Valley Community College(KVCC) in the Software Development program. I am taking Technical Writing and C# classes this semester. These classes will be covered under the company’s reimbursement program for college tuition.</w:t>
-      </w:r>
-    </w:p>
-    <w:p>
-      <w:r>
-        <w:t xml:space="preserve">I am excited for the opportunity provided by the </w:t>
-      </w:r>
-      <w:r>
-        <w:t>company’s reimbursement program</w:t>
-      </w:r>
-      <w:r>
-        <w:t xml:space="preserve"> to extend my skills.  These skills should enable me to better meet the needs of the company’s I.T. Department. </w:t>
-      </w:r>
-    </w:p>
-    <w:p>
-      <w:r>
         <w:t>Attached to this email is the</w:t>
       </w:r>
       <w:r>
@@ -260,13 +263,7 @@
         <w:spacing w:after="0" w:line="240" w:lineRule="auto"/>
       </w:pPr>
       <w:r>
-        <w:t xml:space="preserve">As per the instructions on the </w:t>
-      </w:r>
-      <w:r>
-        <w:t>Acme company’s College Tuition Reimbursement form</w:t>
-      </w:r>
-      <w:r>
-        <w:t xml:space="preserve"> I am informing you of my class schedule. This should give you the information needed in the case that you need to change my work schedule.</w:t>
+        <w:t>As per the instructions on the Acme company’s College Tuition Reimbursement form I am informing you of my class schedule. This should give you the information needed in the case that you need to change my work schedule.</w:t>
       </w:r>
     </w:p>
     <w:p>

</xml_diff>

<commit_message>
Shows Teachers changes - needs work
</commit_message>
<xml_diff>
--- a/email template(2015).docx
+++ b/email template(2015).docx
@@ -191,38 +191,165 @@
     <w:p/>
     <w:p>
       <w:r>
-        <w:t>I understand that the company provides tuition reimbursement for students enrolled in a degree program in the computer field. I am currently enrolled at Kalamazoo Valley Community College(KVCC) in the Software Development program. I am taking Technical Writing and C# classes this semester. These classes will be covered under the company’s reimbursement program for college tuition.</w:t>
-      </w:r>
-    </w:p>
-    <w:p>
-      <w:r>
-        <w:t>I am excited for the opportunity provided by the company’s reimbursement program to extend my skills.  These skills should enable me to better meet the needs of the</w:t>
+        <w:t xml:space="preserve">I understand that the company provides tuition reimbursement for students enrolled in a degree program in the computer field. I am currently enrolled at Kalamazoo Valley Community College(KVCC) in the Software Development program. I am taking Technical Writing and C# classes this semester. </w:t>
+      </w:r>
+      <w:r>
+        <w:t xml:space="preserve"> I am hoping t</w:t>
+      </w:r>
+      <w:r>
+        <w:t>hese classes will be covered under the company’s reimbursement program for college tuition.</w:t>
+      </w:r>
+    </w:p>
+    <w:p/>
+    <w:p>
+      <w:r>
+        <w:t xml:space="preserve">I believe that        </w:t>
+      </w:r>
+      <w:r>
+        <w:t>Acme’s I.T. Department has an ongoing need for Software Developers</w:t>
+      </w:r>
+    </w:p>
+    <w:p/>
+    <w:p>
+      <w:r>
+        <w:t xml:space="preserve">In the future, I intend to </w:t>
+      </w:r>
+      <w:r>
+        <w:t>advance to Software Developer</w:t>
+      </w:r>
+      <w:r>
+        <w:t xml:space="preserve">.  In this position,   </w:t>
+      </w:r>
+    </w:p>
+    <w:p/>
+    <w:p>
+      <w:r>
+        <w:t>Attached to this email is the</w:t>
       </w:r>
       <w:r>
         <w:t xml:space="preserve"> Acme</w:t>
       </w:r>
       <w:r>
-        <w:t xml:space="preserve"> company’s I.T. Department. </w:t>
-      </w:r>
-      <w:r>
-        <w:t xml:space="preserve"> Acme’s I.T. Department has an ongoing need for Software Developers and I hope to advance from Tech Support to Software Developer on the successful completion of my Degree.</w:t>
+        <w:t xml:space="preserve"> company’s College Tuition Reimbursement form, the Account summary from KVCC and my transcript from KVCC. I believe these forms show that I have met the requirements for the reimbursement program.</w:t>
+      </w:r>
+      <w:r>
+        <w:t xml:space="preserve"> I look forward to seeing your response to my application.</w:t>
+      </w:r>
+      <w:r>
+        <w:t xml:space="preserve">  Our need for the highest skilled writers is what can set us apart in the present and can establish our future success. </w:t>
+      </w:r>
+    </w:p>
+    <w:p/>
+    <w:p>
+      <w:r>
+        <w:t>S</w:t>
+      </w:r>
+      <w:r>
+        <w:t>incerely,</w:t>
+      </w:r>
+    </w:p>
+    <w:p>
+      <w:pPr>
+        <w:spacing w:after="0" w:line="240" w:lineRule="auto"/>
+      </w:pPr>
+      <w:r>
+        <w:t>Jeffrey Martin</w:t>
       </w:r>
       <w:bookmarkStart w:id="0" w:name="_GoBack"/>
       <w:bookmarkEnd w:id="0"/>
     </w:p>
     <w:p>
-      <w:r>
-        <w:t>Attached to this email is the</w:t>
-      </w:r>
-      <w:r>
-        <w:t xml:space="preserve"> Acme</w:t>
-      </w:r>
-      <w:r>
-        <w:t xml:space="preserve"> company’s College Tuition Reimbursement form, the Account summary from KVCC and my transcript from KVCC. I believe these forms show that I have met the requirements for the reimbursement program.</w:t>
-      </w:r>
-      <w:r>
-        <w:t xml:space="preserve"> I look forward to seeing your response to my application.</w:t>
-      </w:r>
+      <w:pPr>
+        <w:spacing w:after="0" w:line="240" w:lineRule="auto"/>
+      </w:pPr>
+    </w:p>
+    <w:p>
+      <w:pPr>
+        <w:spacing w:after="0" w:line="240" w:lineRule="auto"/>
+      </w:pPr>
+    </w:p>
+    <w:p>
+      <w:pPr>
+        <w:spacing w:after="0" w:line="240" w:lineRule="auto"/>
+      </w:pPr>
+      <w:r>
+        <w:t>Dear Mark Lee:</w:t>
+      </w:r>
+    </w:p>
+    <w:p>
+      <w:pPr>
+        <w:spacing w:after="0" w:line="240" w:lineRule="auto"/>
+      </w:pPr>
+    </w:p>
+    <w:p>
+      <w:pPr>
+        <w:spacing w:after="0" w:line="240" w:lineRule="auto"/>
+      </w:pPr>
+      <w:r>
+        <w:t>As per the instructions on the Acme company’s College Tuition Reimbursement form</w:t>
+      </w:r>
+      <w:r>
+        <w:t>,</w:t>
+      </w:r>
+      <w:r>
+        <w:t xml:space="preserve"> I am informing you </w:t>
+      </w:r>
+      <w:r>
+        <w:t>how going to school will impact my availability</w:t>
+      </w:r>
+      <w:r>
+        <w:t xml:space="preserve"> for work</w:t>
+      </w:r>
+      <w:r>
+        <w:t xml:space="preserve">. This should give you the information needed </w:t>
+      </w:r>
+      <w:r>
+        <w:t>if</w:t>
+      </w:r>
+      <w:r>
+        <w:t xml:space="preserve"> you need to change my work schedule.</w:t>
+      </w:r>
+    </w:p>
+    <w:p>
+      <w:pPr>
+        <w:spacing w:after="0" w:line="240" w:lineRule="auto"/>
+      </w:pPr>
+    </w:p>
+    <w:p>
+      <w:pPr>
+        <w:spacing w:after="0" w:line="240" w:lineRule="auto"/>
+      </w:pPr>
+      <w:r>
+        <w:lastRenderedPageBreak/>
+        <w:t xml:space="preserve">The classes I am taking mean that I will not be able to work on Monday and Wednesday from 1:00Pm to 6:00Pm.  I chose the time for these classes since they do not conflict with </w:t>
+      </w:r>
+      <w:r>
+        <w:t>my</w:t>
+      </w:r>
+      <w:r>
+        <w:t xml:space="preserve"> current</w:t>
+      </w:r>
+      <w:r>
+        <w:t xml:space="preserve"> work schedule. </w:t>
+      </w:r>
+    </w:p>
+    <w:p>
+      <w:pPr>
+        <w:spacing w:after="0" w:line="240" w:lineRule="auto"/>
+      </w:pPr>
+    </w:p>
+    <w:p>
+      <w:pPr>
+        <w:spacing w:after="0" w:line="240" w:lineRule="auto"/>
+      </w:pPr>
+      <w:r>
+        <w:t xml:space="preserve">As I have stated before I am flexible in my work schedule and look forward to helping out the company by filling in when needed. </w:t>
+      </w:r>
+    </w:p>
+    <w:p>
+      <w:pPr>
+        <w:spacing w:after="0" w:line="240" w:lineRule="auto"/>
+      </w:pPr>
     </w:p>
     <w:p>
       <w:pPr>
@@ -231,87 +358,6 @@
       <w:r>
         <w:t>Sincerely,</w:t>
       </w:r>
-    </w:p>
-    <w:p>
-      <w:pPr>
-        <w:spacing w:after="0" w:line="240" w:lineRule="auto"/>
-      </w:pPr>
-      <w:r>
-        <w:t>Jeffrey Martin</w:t>
-      </w:r>
-    </w:p>
-    <w:p>
-      <w:pPr>
-        <w:spacing w:after="0" w:line="240" w:lineRule="auto"/>
-      </w:pPr>
-    </w:p>
-    <w:p>
-      <w:pPr>
-        <w:spacing w:after="0" w:line="240" w:lineRule="auto"/>
-      </w:pPr>
-      <w:r>
-        <w:t>Dear Mark Lee:</w:t>
-      </w:r>
-    </w:p>
-    <w:p>
-      <w:pPr>
-        <w:spacing w:after="0" w:line="240" w:lineRule="auto"/>
-      </w:pPr>
-    </w:p>
-    <w:p>
-      <w:pPr>
-        <w:spacing w:after="0" w:line="240" w:lineRule="auto"/>
-      </w:pPr>
-      <w:r>
-        <w:t>As per the instructions on the Acme company’s College Tuition Reimbursement form I am informing you of my class schedule. This should give you the information needed in the case that you need to change my work schedule.</w:t>
-      </w:r>
-    </w:p>
-    <w:p>
-      <w:pPr>
-        <w:spacing w:after="0" w:line="240" w:lineRule="auto"/>
-      </w:pPr>
-    </w:p>
-    <w:p>
-      <w:pPr>
-        <w:spacing w:after="0" w:line="240" w:lineRule="auto"/>
-      </w:pPr>
-      <w:r>
-        <w:t xml:space="preserve">The classes I am taking mean that I will not be able to work on Monday and Wednesday from 1:00Pm to 6:00Pm.  I chose the time for these classes since they do not conflict with </w:t>
-      </w:r>
-      <w:r>
-        <w:t xml:space="preserve">my work schedule. </w:t>
-      </w:r>
-    </w:p>
-    <w:p>
-      <w:pPr>
-        <w:spacing w:after="0" w:line="240" w:lineRule="auto"/>
-      </w:pPr>
-    </w:p>
-    <w:p>
-      <w:pPr>
-        <w:spacing w:after="0" w:line="240" w:lineRule="auto"/>
-      </w:pPr>
-      <w:r>
-        <w:t xml:space="preserve">As I have stated before I am flexible in my work schedule and look forward to helping out the company by filling in when needed. </w:t>
-      </w:r>
-    </w:p>
-    <w:p>
-      <w:pPr>
-        <w:spacing w:after="0" w:line="240" w:lineRule="auto"/>
-      </w:pPr>
-    </w:p>
-    <w:p>
-      <w:pPr>
-        <w:spacing w:after="0" w:line="240" w:lineRule="auto"/>
-      </w:pPr>
-      <w:r>
-        <w:t>Sincerely,</w:t>
-      </w:r>
-    </w:p>
-    <w:p>
-      <w:pPr>
-        <w:spacing w:after="0" w:line="240" w:lineRule="auto"/>
-      </w:pPr>
     </w:p>
     <w:p>
       <w:pPr>

</xml_diff>